<commit_message>
Fixed Bug with writing&speaking,Added Quit Feature,Specific TotalBand function Added.
</commit_message>
<xml_diff>
--- a/Idioms.docx
+++ b/Idioms.docx
@@ -1,28 +1,19 @@
 
 <file path=word/document.xml><?xml version="1.0" encoding="utf-8"?>
-<w:document xmlns:wpc="http://schemas.microsoft.com/office/word/2010/wordprocessingCanvas" xmlns:mc="http://schemas.openxmlformats.org/markup-compatibility/2006" xmlns:o="urn:schemas-microsoft-com:office:office" xmlns:r="http://schemas.openxmlformats.org/officeDocument/2006/relationships" xmlns:m="http://schemas.openxmlformats.org/officeDocument/2006/math" xmlns:v="urn:schemas-microsoft-com:vml" xmlns:wp14="http://schemas.microsoft.com/office/word/2010/wordprocessingDrawing" xmlns:wp="http://schemas.openxmlformats.org/drawingml/2006/wordprocessingDrawing" xmlns:w10="urn:schemas-microsoft-com:office:word" xmlns:w="http://schemas.openxmlformats.org/wordprocessingml/2006/main" xmlns:w14="http://schemas.microsoft.com/office/word/2010/wordml" xmlns:w15="http://schemas.microsoft.com/office/word/2012/wordml" xmlns:wpg="http://schemas.microsoft.com/office/word/2010/wordprocessingGroup" xmlns:wpi="http://schemas.microsoft.com/office/word/2010/wordprocessingInk" xmlns:wne="http://schemas.microsoft.com/office/word/2006/wordml" xmlns:wps="http://schemas.microsoft.com/office/word/2010/wordprocessingShape" xmlns:w16se="http://schemas.microsoft.com/office/word/2015/wordml/symex" xmlns:w16cid="http://schemas.microsoft.com/office/word/2016/wordml/cid" xmlns:w16="http://schemas.microsoft.com/office/word/2018/wordml" xmlns:w16cex="http://schemas.microsoft.com/office/word/2018/wordml/cex" xmlns:w16sdtdh="http://schemas.microsoft.com/office/word/2020/wordml/sdtdatahash" mc:Ignorable="w14 w15 wp14 w16se w16cid w16 w16cex w16sdtdh">
+<w:document xmlns:wpc="http://schemas.microsoft.com/office/word/2010/wordprocessingCanvas" xmlns:cx="http://schemas.microsoft.com/office/drawing/2014/chartex" xmlns:cx1="http://schemas.microsoft.com/office/drawing/2015/9/8/chartex" xmlns:cx2="http://schemas.microsoft.com/office/drawing/2015/10/21/chartex" xmlns:cx3="http://schemas.microsoft.com/office/drawing/2016/5/9/chartex" xmlns:cx4="http://schemas.microsoft.com/office/drawing/2016/5/10/chartex" xmlns:cx5="http://schemas.microsoft.com/office/drawing/2016/5/11/chartex" xmlns:cx6="http://schemas.microsoft.com/office/drawing/2016/5/12/chartex" xmlns:cx7="http://schemas.microsoft.com/office/drawing/2016/5/13/chartex" xmlns:cx8="http://schemas.microsoft.com/office/drawing/2016/5/14/chartex" xmlns:mc="http://schemas.openxmlformats.org/markup-compatibility/2006" xmlns:aink="http://schemas.microsoft.com/office/drawing/2016/ink" xmlns:am3d="http://schemas.microsoft.com/office/drawing/2017/model3d" xmlns:o="urn:schemas-microsoft-com:office:office" xmlns:oel="http://schemas.microsoft.com/office/2019/extlst" xmlns:r="http://schemas.openxmlformats.org/officeDocument/2006/relationships" xmlns:m="http://schemas.openxmlformats.org/officeDocument/2006/math" xmlns:v="urn:schemas-microsoft-com:vml" xmlns:wp14="http://schemas.microsoft.com/office/word/2010/wordprocessingDrawing" xmlns:wp="http://schemas.openxmlformats.org/drawingml/2006/wordprocessingDrawing" xmlns:w10="urn:schemas-microsoft-com:office:word" xmlns:w="http://schemas.openxmlformats.org/wordprocessingml/2006/main" xmlns:w14="http://schemas.microsoft.com/office/word/2010/wordml" xmlns:w15="http://schemas.microsoft.com/office/word/2012/wordml" xmlns:w16cex="http://schemas.microsoft.com/office/word/2018/wordml/cex" xmlns:w16cid="http://schemas.microsoft.com/office/word/2016/wordml/cid" xmlns:w16="http://schemas.microsoft.com/office/word/2018/wordml" xmlns:w16du="http://schemas.microsoft.com/office/word/2023/wordml/word16du" xmlns:w16sdtdh="http://schemas.microsoft.com/office/word/2020/wordml/sdtdatahash" xmlns:w16se="http://schemas.microsoft.com/office/word/2015/wordml/symex" xmlns:wpg="http://schemas.microsoft.com/office/word/2010/wordprocessingGroup" xmlns:wpi="http://schemas.microsoft.com/office/word/2010/wordprocessingInk" xmlns:wne="http://schemas.microsoft.com/office/word/2006/wordml" xmlns:wps="http://schemas.microsoft.com/office/word/2010/wordprocessingShape" mc:Ignorable="w14 w15 w16se w16cid w16 w16cex w16sdtdh w16du wp14">
   <w:body>
     <w:p>
       <w:r>
-        <w:rPr/>
         <w:t>IDIOMS</w:t>
       </w:r>
     </w:p>
     <w:p>
-      <w:pPr>
-        <w:pStyle w:val="Normal"/>
-      </w:pPr>
-      <w:r>
-        <w:rPr/>
+      <w:r>
         <w:t>------</w:t>
       </w:r>
     </w:p>
     <w:p>
-      <w:pPr>
-        <w:pStyle w:val="Normal"/>
-      </w:pPr>
-      <w:r>
-        <w:rPr/>
+      <w:r>
         <w:t xml:space="preserve"> </w:t>
       </w:r>
     </w:p>
@@ -31,12 +22,10 @@
         <w:pStyle w:val="ListParagraph"/>
         <w:numPr>
           <w:ilvl w:val="0"/>
-          <w:numId w:val="2"/>
-        </w:numPr>
-        <w:rPr/>
-      </w:pPr>
-      <w:r>
-        <w:rPr/>
+          <w:numId w:val="1"/>
+        </w:numPr>
+      </w:pPr>
+      <w:r>
         <w:t>Bite your tongue</w:t>
       </w:r>
     </w:p>
@@ -45,12 +34,10 @@
         <w:pStyle w:val="ListParagraph"/>
         <w:numPr>
           <w:ilvl w:val="0"/>
-          <w:numId w:val="2"/>
-        </w:numPr>
-        <w:rPr/>
-      </w:pPr>
-      <w:r>
-        <w:rPr/>
+          <w:numId w:val="1"/>
+        </w:numPr>
+      </w:pPr>
+      <w:r>
         <w:t>Smell a rat</w:t>
       </w:r>
     </w:p>
@@ -59,12 +46,10 @@
         <w:pStyle w:val="ListParagraph"/>
         <w:numPr>
           <w:ilvl w:val="0"/>
-          <w:numId w:val="2"/>
-        </w:numPr>
-        <w:rPr/>
-      </w:pPr>
-      <w:r>
-        <w:rPr/>
+          <w:numId w:val="1"/>
+        </w:numPr>
+      </w:pPr>
+      <w:r>
         <w:t>Let the cat out of the bag</w:t>
       </w:r>
     </w:p>
@@ -73,12 +58,10 @@
         <w:pStyle w:val="ListParagraph"/>
         <w:numPr>
           <w:ilvl w:val="0"/>
-          <w:numId w:val="2"/>
-        </w:numPr>
-        <w:rPr/>
-      </w:pPr>
-      <w:r>
-        <w:rPr/>
+          <w:numId w:val="1"/>
+        </w:numPr>
+      </w:pPr>
+      <w:r>
         <w:t>Spill the tea / Spill the beans</w:t>
       </w:r>
     </w:p>
@@ -87,12 +70,10 @@
         <w:pStyle w:val="ListParagraph"/>
         <w:numPr>
           <w:ilvl w:val="0"/>
-          <w:numId w:val="2"/>
-        </w:numPr>
-        <w:rPr/>
-      </w:pPr>
-      <w:r>
-        <w:rPr/>
+          <w:numId w:val="1"/>
+        </w:numPr>
+      </w:pPr>
+      <w:r>
         <w:t>a piece of cake / cakewalk</w:t>
       </w:r>
     </w:p>
@@ -101,12 +82,10 @@
         <w:pStyle w:val="ListParagraph"/>
         <w:numPr>
           <w:ilvl w:val="0"/>
-          <w:numId w:val="2"/>
-        </w:numPr>
-        <w:rPr/>
-      </w:pPr>
-      <w:r>
-        <w:rPr/>
+          <w:numId w:val="1"/>
+        </w:numPr>
+      </w:pPr>
+      <w:r>
         <w:t>under the weather</w:t>
       </w:r>
     </w:p>
@@ -115,12 +94,10 @@
         <w:pStyle w:val="ListParagraph"/>
         <w:numPr>
           <w:ilvl w:val="0"/>
-          <w:numId w:val="2"/>
-        </w:numPr>
-        <w:rPr/>
-      </w:pPr>
-      <w:r>
-        <w:rPr/>
+          <w:numId w:val="1"/>
+        </w:numPr>
+      </w:pPr>
+      <w:r>
         <w:t>flopping a dead horse</w:t>
       </w:r>
     </w:p>
@@ -129,12 +106,10 @@
         <w:pStyle w:val="ListParagraph"/>
         <w:numPr>
           <w:ilvl w:val="0"/>
-          <w:numId w:val="2"/>
-        </w:numPr>
-        <w:rPr/>
-      </w:pPr>
-      <w:r>
-        <w:rPr/>
+          <w:numId w:val="1"/>
+        </w:numPr>
+      </w:pPr>
+      <w:r>
         <w:t>buy a cow</w:t>
       </w:r>
     </w:p>
@@ -143,12 +118,10 @@
         <w:pStyle w:val="ListParagraph"/>
         <w:numPr>
           <w:ilvl w:val="0"/>
-          <w:numId w:val="2"/>
-        </w:numPr>
-        <w:rPr/>
-      </w:pPr>
-      <w:r>
-        <w:rPr/>
+          <w:numId w:val="1"/>
+        </w:numPr>
+      </w:pPr>
+      <w:r>
         <w:t>When in Rome.</w:t>
       </w:r>
     </w:p>
@@ -157,12 +130,10 @@
         <w:pStyle w:val="ListParagraph"/>
         <w:numPr>
           <w:ilvl w:val="0"/>
-          <w:numId w:val="2"/>
-        </w:numPr>
-        <w:rPr/>
-      </w:pPr>
-      <w:r>
-        <w:rPr/>
+          <w:numId w:val="1"/>
+        </w:numPr>
+      </w:pPr>
+      <w:r>
         <w:t>Break a leg</w:t>
       </w:r>
     </w:p>
@@ -171,12 +142,10 @@
         <w:pStyle w:val="ListParagraph"/>
         <w:numPr>
           <w:ilvl w:val="0"/>
-          <w:numId w:val="2"/>
-        </w:numPr>
-        <w:rPr/>
-      </w:pPr>
-      <w:r>
-        <w:rPr/>
+          <w:numId w:val="1"/>
+        </w:numPr>
+      </w:pPr>
+      <w:r>
         <w:t>Better late than never</w:t>
       </w:r>
     </w:p>
@@ -185,30 +154,22 @@
         <w:pStyle w:val="ListParagraph"/>
         <w:numPr>
           <w:ilvl w:val="0"/>
-          <w:numId w:val="2"/>
-        </w:numPr>
-        <w:rPr/>
-      </w:pPr>
-      <w:r>
-        <w:rPr/>
-        <w:t xml:space="preserve">Costs </w:t>
-      </w:r>
-      <w:r>
-        <w:rPr/>
-        <w:t>an arm and a leg</w:t>
-      </w:r>
-    </w:p>
-    <w:p>
-      <w:pPr>
-        <w:pStyle w:val="ListParagraph"/>
-        <w:numPr>
-          <w:ilvl w:val="0"/>
-          <w:numId w:val="2"/>
-        </w:numPr>
-        <w:rPr/>
-      </w:pPr>
-      <w:r>
-        <w:rPr/>
+          <w:numId w:val="1"/>
+        </w:numPr>
+      </w:pPr>
+      <w:r>
+        <w:t>Costs an arm and a leg</w:t>
+      </w:r>
+    </w:p>
+    <w:p>
+      <w:pPr>
+        <w:pStyle w:val="ListParagraph"/>
+        <w:numPr>
+          <w:ilvl w:val="0"/>
+          <w:numId w:val="1"/>
+        </w:numPr>
+      </w:pPr>
+      <w:r>
         <w:t>Bite the bullet</w:t>
       </w:r>
     </w:p>
@@ -217,12 +178,10 @@
         <w:pStyle w:val="ListParagraph"/>
         <w:numPr>
           <w:ilvl w:val="0"/>
-          <w:numId w:val="2"/>
-        </w:numPr>
-        <w:rPr/>
-      </w:pPr>
-      <w:r>
-        <w:rPr/>
+          <w:numId w:val="1"/>
+        </w:numPr>
+      </w:pPr>
+      <w:r>
         <w:t>between rock and a hard piece</w:t>
       </w:r>
     </w:p>
@@ -231,12 +190,10 @@
         <w:pStyle w:val="ListParagraph"/>
         <w:numPr>
           <w:ilvl w:val="0"/>
-          <w:numId w:val="2"/>
-        </w:numPr>
-        <w:rPr/>
-      </w:pPr>
-      <w:r>
-        <w:rPr/>
+          <w:numId w:val="1"/>
+        </w:numPr>
+      </w:pPr>
+      <w:r>
         <w:t>Cry over spilt milk</w:t>
       </w:r>
     </w:p>
@@ -245,12 +202,10 @@
         <w:pStyle w:val="ListParagraph"/>
         <w:numPr>
           <w:ilvl w:val="0"/>
-          <w:numId w:val="2"/>
-        </w:numPr>
-        <w:rPr/>
-      </w:pPr>
-      <w:r>
-        <w:rPr/>
+          <w:numId w:val="1"/>
+        </w:numPr>
+      </w:pPr>
+      <w:r>
         <w:t>Cutting Corners</w:t>
       </w:r>
     </w:p>
@@ -259,12 +214,10 @@
         <w:pStyle w:val="ListParagraph"/>
         <w:numPr>
           <w:ilvl w:val="0"/>
-          <w:numId w:val="2"/>
-        </w:numPr>
-        <w:rPr/>
-      </w:pPr>
-      <w:r>
-        <w:rPr/>
+          <w:numId w:val="1"/>
+        </w:numPr>
+      </w:pPr>
+      <w:r>
         <w:t>A Blessing in Disguise</w:t>
       </w:r>
     </w:p>
@@ -273,12 +226,10 @@
         <w:pStyle w:val="ListParagraph"/>
         <w:numPr>
           <w:ilvl w:val="0"/>
-          <w:numId w:val="2"/>
-        </w:numPr>
-        <w:rPr/>
-      </w:pPr>
-      <w:r>
-        <w:rPr/>
+          <w:numId w:val="1"/>
+        </w:numPr>
+      </w:pPr>
+      <w:r>
         <w:t>Break the ice</w:t>
       </w:r>
     </w:p>
@@ -287,12 +238,10 @@
         <w:pStyle w:val="ListParagraph"/>
         <w:numPr>
           <w:ilvl w:val="0"/>
-          <w:numId w:val="2"/>
-        </w:numPr>
-        <w:rPr/>
-      </w:pPr>
-      <w:r>
-        <w:rPr/>
+          <w:numId w:val="1"/>
+        </w:numPr>
+      </w:pPr>
+      <w:r>
         <w:t>Curiosity killed the cat</w:t>
       </w:r>
     </w:p>
@@ -301,12 +250,10 @@
         <w:pStyle w:val="ListParagraph"/>
         <w:numPr>
           <w:ilvl w:val="0"/>
-          <w:numId w:val="2"/>
-        </w:numPr>
-        <w:rPr/>
-      </w:pPr>
-      <w:r>
-        <w:rPr/>
+          <w:numId w:val="1"/>
+        </w:numPr>
+      </w:pPr>
+      <w:r>
         <w:t>went bananas</w:t>
       </w:r>
     </w:p>
@@ -315,12 +262,10 @@
         <w:pStyle w:val="ListParagraph"/>
         <w:numPr>
           <w:ilvl w:val="0"/>
-          <w:numId w:val="2"/>
-        </w:numPr>
-        <w:rPr/>
-      </w:pPr>
-      <w:r>
-        <w:rPr/>
+          <w:numId w:val="1"/>
+        </w:numPr>
+      </w:pPr>
+      <w:r>
         <w:t>Once in a blue moon</w:t>
       </w:r>
     </w:p>
@@ -329,26 +274,28 @@
         <w:pStyle w:val="ListParagraph"/>
         <w:numPr>
           <w:ilvl w:val="0"/>
-          <w:numId w:val="2"/>
-        </w:numPr>
-        <w:rPr/>
-      </w:pPr>
-      <w:r>
-        <w:rPr/>
-        <w:t>Beat around the bush</w:t>
-      </w:r>
-    </w:p>
-    <w:p>
-      <w:pPr>
-        <w:pStyle w:val="ListParagraph"/>
-        <w:numPr>
-          <w:ilvl w:val="0"/>
-          <w:numId w:val="2"/>
-        </w:numPr>
-        <w:rPr/>
-      </w:pPr>
-      <w:r>
-        <w:rPr/>
+          <w:numId w:val="1"/>
+        </w:numPr>
+      </w:pPr>
+      <w:r>
+        <w:t>Beat around</w:t>
+      </w:r>
+      <w:r>
+        <w:t>/about</w:t>
+      </w:r>
+      <w:r>
+        <w:t xml:space="preserve"> the bush</w:t>
+      </w:r>
+    </w:p>
+    <w:p>
+      <w:pPr>
+        <w:pStyle w:val="ListParagraph"/>
+        <w:numPr>
+          <w:ilvl w:val="0"/>
+          <w:numId w:val="1"/>
+        </w:numPr>
+      </w:pPr>
+      <w:r>
         <w:t>pretty penny</w:t>
       </w:r>
     </w:p>
@@ -357,12 +304,10 @@
         <w:pStyle w:val="ListParagraph"/>
         <w:numPr>
           <w:ilvl w:val="0"/>
-          <w:numId w:val="2"/>
-        </w:numPr>
-        <w:rPr/>
-      </w:pPr>
-      <w:r>
-        <w:rPr/>
+          <w:numId w:val="1"/>
+        </w:numPr>
+      </w:pPr>
+      <w:r>
         <w:t>cup of tea</w:t>
       </w:r>
     </w:p>
@@ -371,12 +316,10 @@
         <w:pStyle w:val="ListParagraph"/>
         <w:numPr>
           <w:ilvl w:val="0"/>
-          <w:numId w:val="2"/>
-        </w:numPr>
-        <w:rPr/>
-      </w:pPr>
-      <w:r>
-        <w:rPr/>
+          <w:numId w:val="1"/>
+        </w:numPr>
+      </w:pPr>
+      <w:r>
         <w:t>On top of the world</w:t>
       </w:r>
     </w:p>
@@ -385,12 +328,10 @@
         <w:pStyle w:val="ListParagraph"/>
         <w:numPr>
           <w:ilvl w:val="0"/>
-          <w:numId w:val="2"/>
-        </w:numPr>
-        <w:rPr/>
-      </w:pPr>
-      <w:r>
-        <w:rPr/>
+          <w:numId w:val="1"/>
+        </w:numPr>
+      </w:pPr>
+      <w:r>
         <w:t>Like riding a bicycle</w:t>
       </w:r>
     </w:p>
@@ -399,30 +340,22 @@
         <w:pStyle w:val="ListParagraph"/>
         <w:numPr>
           <w:ilvl w:val="0"/>
-          <w:numId w:val="2"/>
-        </w:numPr>
-        <w:rPr/>
-      </w:pPr>
-      <w:r>
-        <w:rPr/>
-        <w:t>It's</w:t>
-      </w:r>
-      <w:r>
-        <w:rPr/>
-        <w:t xml:space="preserve"> not rocket science</w:t>
-      </w:r>
-    </w:p>
-    <w:p>
-      <w:pPr>
-        <w:pStyle w:val="ListParagraph"/>
-        <w:numPr>
-          <w:ilvl w:val="0"/>
-          <w:numId w:val="2"/>
-        </w:numPr>
-        <w:rPr/>
-      </w:pPr>
-      <w:r>
-        <w:rPr/>
+          <w:numId w:val="1"/>
+        </w:numPr>
+      </w:pPr>
+      <w:r>
+        <w:t>It's not rocket science</w:t>
+      </w:r>
+    </w:p>
+    <w:p>
+      <w:pPr>
+        <w:pStyle w:val="ListParagraph"/>
+        <w:numPr>
+          <w:ilvl w:val="0"/>
+          <w:numId w:val="1"/>
+        </w:numPr>
+      </w:pPr>
+      <w:r>
         <w:t>It is always the darkest before dawn</w:t>
       </w:r>
     </w:p>
@@ -431,12 +364,10 @@
         <w:pStyle w:val="ListParagraph"/>
         <w:numPr>
           <w:ilvl w:val="0"/>
-          <w:numId w:val="2"/>
-        </w:numPr>
-        <w:rPr/>
-      </w:pPr>
-      <w:r>
-        <w:rPr/>
+          <w:numId w:val="1"/>
+        </w:numPr>
+      </w:pPr>
+      <w:r>
         <w:t>Pulling (someone's) leg</w:t>
       </w:r>
     </w:p>
@@ -445,12 +376,10 @@
         <w:pStyle w:val="ListParagraph"/>
         <w:numPr>
           <w:ilvl w:val="0"/>
-          <w:numId w:val="2"/>
-        </w:numPr>
-        <w:rPr/>
-      </w:pPr>
-      <w:r>
-        <w:rPr/>
+          <w:numId w:val="1"/>
+        </w:numPr>
+      </w:pPr>
+      <w:r>
         <w:t>Comparing apples to oranges</w:t>
       </w:r>
     </w:p>
@@ -459,12 +388,10 @@
         <w:pStyle w:val="ListParagraph"/>
         <w:numPr>
           <w:ilvl w:val="0"/>
-          <w:numId w:val="2"/>
-        </w:numPr>
-        <w:rPr/>
-      </w:pPr>
-      <w:r>
-        <w:rPr/>
+          <w:numId w:val="1"/>
+        </w:numPr>
+      </w:pPr>
+      <w:r>
         <w:t>When pigs fly</w:t>
       </w:r>
     </w:p>
@@ -473,16 +400,13 @@
         <w:pStyle w:val="ListParagraph"/>
         <w:numPr>
           <w:ilvl w:val="0"/>
-          <w:numId w:val="2"/>
-        </w:numPr>
-        <w:rPr/>
-      </w:pPr>
-      <w:r>
-        <w:rPr/>
+          <w:numId w:val="1"/>
+        </w:numPr>
+      </w:pPr>
+      <w:r>
         <w:t>don't</w:t>
       </w:r>
       <w:r>
-        <w:rPr/>
         <w:t xml:space="preserve"> know Jack's shit</w:t>
       </w:r>
     </w:p>
@@ -491,12 +415,10 @@
         <w:pStyle w:val="ListParagraph"/>
         <w:numPr>
           <w:ilvl w:val="0"/>
-          <w:numId w:val="2"/>
-        </w:numPr>
-        <w:rPr/>
-      </w:pPr>
-      <w:r>
-        <w:rPr/>
+          <w:numId w:val="1"/>
+        </w:numPr>
+      </w:pPr>
+      <w:r>
         <w:t>having a monkey on my back</w:t>
       </w:r>
     </w:p>
@@ -505,12 +427,11 @@
         <w:pStyle w:val="ListParagraph"/>
         <w:numPr>
           <w:ilvl w:val="0"/>
-          <w:numId w:val="2"/>
-        </w:numPr>
-        <w:rPr/>
-      </w:pPr>
-      <w:r>
-        <w:rPr/>
+          <w:numId w:val="1"/>
+        </w:numPr>
+      </w:pPr>
+      <w:r>
+        <w:lastRenderedPageBreak/>
         <w:t>Rain cats and dogs</w:t>
       </w:r>
     </w:p>
@@ -519,12 +440,10 @@
         <w:pStyle w:val="ListParagraph"/>
         <w:numPr>
           <w:ilvl w:val="0"/>
-          <w:numId w:val="2"/>
-        </w:numPr>
-        <w:rPr/>
-      </w:pPr>
-      <w:r>
-        <w:rPr/>
+          <w:numId w:val="1"/>
+        </w:numPr>
+      </w:pPr>
+      <w:r>
         <w:t>have the balls in one's court</w:t>
       </w:r>
     </w:p>
@@ -533,12 +452,10 @@
         <w:pStyle w:val="ListParagraph"/>
         <w:numPr>
           <w:ilvl w:val="0"/>
-          <w:numId w:val="2"/>
-        </w:numPr>
-        <w:rPr/>
-      </w:pPr>
-      <w:r>
-        <w:rPr/>
+          <w:numId w:val="1"/>
+        </w:numPr>
+      </w:pPr>
+      <w:r>
         <w:t>Put all your eggs in one basket</w:t>
       </w:r>
     </w:p>
@@ -547,12 +464,10 @@
         <w:pStyle w:val="ListParagraph"/>
         <w:numPr>
           <w:ilvl w:val="0"/>
-          <w:numId w:val="2"/>
-        </w:numPr>
-        <w:rPr/>
-      </w:pPr>
-      <w:r>
-        <w:rPr/>
+          <w:numId w:val="1"/>
+        </w:numPr>
+      </w:pPr>
+      <w:r>
         <w:t>Until cows come home</w:t>
       </w:r>
     </w:p>
@@ -561,12 +476,10 @@
         <w:pStyle w:val="ListParagraph"/>
         <w:numPr>
           <w:ilvl w:val="0"/>
-          <w:numId w:val="2"/>
-        </w:numPr>
-        <w:rPr/>
-      </w:pPr>
-      <w:r>
-        <w:rPr/>
+          <w:numId w:val="1"/>
+        </w:numPr>
+      </w:pPr>
+      <w:r>
         <w:t>the elephant in the room</w:t>
       </w:r>
     </w:p>
@@ -575,17 +488,15 @@
         <w:pStyle w:val="ListParagraph"/>
         <w:numPr>
           <w:ilvl w:val="0"/>
-          <w:numId w:val="2"/>
-        </w:numPr>
-        <w:rPr/>
-      </w:pPr>
-      <w:r>
-        <w:rPr/>
+          <w:numId w:val="1"/>
+        </w:numPr>
+      </w:pPr>
+      <w:r>
         <w:t>on cloud nine</w:t>
       </w:r>
     </w:p>
     <w:sectPr>
-      <w:pgSz w:w="12240" w:h="15840" w:orient="portrait"/>
+      <w:pgSz w:w="12240" w:h="15840"/>
       <w:pgMar w:top="1440" w:right="1440" w:bottom="1440" w:left="1440" w:header="720" w:footer="720" w:gutter="0"/>
       <w:cols w:space="720"/>
       <w:docGrid w:linePitch="360"/>
@@ -595,11 +506,12 @@
 </file>
 
 <file path=word/numbering.xml><?xml version="1.0" encoding="utf-8"?>
-<w:numbering xmlns:w="http://schemas.openxmlformats.org/wordprocessingml/2006/main">
-  <w:abstractNum xmlns:w="http://schemas.openxmlformats.org/wordprocessingml/2006/main" w:abstractNumId="2">
-    <w:nsid w:val="48b4a4ea"/>
-    <w:multiLevelType xmlns:w="http://schemas.openxmlformats.org/wordprocessingml/2006/main" w:val="hybridMultilevel"/>
-    <w:lvl xmlns:w="http://schemas.openxmlformats.org/wordprocessingml/2006/main" w:ilvl="0">
+<w:numbering xmlns:wpc="http://schemas.microsoft.com/office/word/2010/wordprocessingCanvas" xmlns:cx="http://schemas.microsoft.com/office/drawing/2014/chartex" xmlns:cx1="http://schemas.microsoft.com/office/drawing/2015/9/8/chartex" xmlns:cx2="http://schemas.microsoft.com/office/drawing/2015/10/21/chartex" xmlns:cx3="http://schemas.microsoft.com/office/drawing/2016/5/9/chartex" xmlns:cx4="http://schemas.microsoft.com/office/drawing/2016/5/10/chartex" xmlns:cx5="http://schemas.microsoft.com/office/drawing/2016/5/11/chartex" xmlns:cx6="http://schemas.microsoft.com/office/drawing/2016/5/12/chartex" xmlns:cx7="http://schemas.microsoft.com/office/drawing/2016/5/13/chartex" xmlns:cx8="http://schemas.microsoft.com/office/drawing/2016/5/14/chartex" xmlns:mc="http://schemas.openxmlformats.org/markup-compatibility/2006" xmlns:aink="http://schemas.microsoft.com/office/drawing/2016/ink" xmlns:am3d="http://schemas.microsoft.com/office/drawing/2017/model3d" xmlns:o="urn:schemas-microsoft-com:office:office" xmlns:oel="http://schemas.microsoft.com/office/2019/extlst" xmlns:r="http://schemas.openxmlformats.org/officeDocument/2006/relationships" xmlns:m="http://schemas.openxmlformats.org/officeDocument/2006/math" xmlns:v="urn:schemas-microsoft-com:vml" xmlns:wp14="http://schemas.microsoft.com/office/word/2010/wordprocessingDrawing" xmlns:wp="http://schemas.openxmlformats.org/drawingml/2006/wordprocessingDrawing" xmlns:w10="urn:schemas-microsoft-com:office:word" xmlns:w="http://schemas.openxmlformats.org/wordprocessingml/2006/main" xmlns:w14="http://schemas.microsoft.com/office/word/2010/wordml" xmlns:w15="http://schemas.microsoft.com/office/word/2012/wordml" xmlns:w16cex="http://schemas.microsoft.com/office/word/2018/wordml/cex" xmlns:w16cid="http://schemas.microsoft.com/office/word/2016/wordml/cid" xmlns:w16="http://schemas.microsoft.com/office/word/2018/wordml" xmlns:w16du="http://schemas.microsoft.com/office/word/2023/wordml/word16du" xmlns:w16sdtdh="http://schemas.microsoft.com/office/word/2020/wordml/sdtdatahash" xmlns:w16se="http://schemas.microsoft.com/office/word/2015/wordml/symex" xmlns:wpg="http://schemas.microsoft.com/office/word/2010/wordprocessingGroup" xmlns:wpi="http://schemas.microsoft.com/office/word/2010/wordprocessingInk" xmlns:wne="http://schemas.microsoft.com/office/word/2006/wordml" xmlns:wps="http://schemas.microsoft.com/office/word/2010/wordprocessingShape" mc:Ignorable="w14 w15 w16se w16cid w16 w16cex w16sdtdh w16du wp14">
+  <w:abstractNum w:abstractNumId="0" w15:restartNumberingAfterBreak="0">
+    <w:nsid w:val="48B4A4EA"/>
+    <w:multiLevelType w:val="hybridMultilevel"/>
+    <w:tmpl w:val="609EE506"/>
+    <w:lvl w:ilvl="0" w:tplc="99C6CEF4">
       <w:start w:val="1"/>
       <w:numFmt w:val="decimal"/>
       <w:lvlText w:val="%1."/>
@@ -608,7 +520,7 @@
         <w:ind w:left="720" w:hanging="360"/>
       </w:pPr>
     </w:lvl>
-    <w:lvl xmlns:w="http://schemas.openxmlformats.org/wordprocessingml/2006/main" w:ilvl="1">
+    <w:lvl w:ilvl="1" w:tplc="12EAFF60">
       <w:start w:val="1"/>
       <w:numFmt w:val="lowerLetter"/>
       <w:lvlText w:val="%2."/>
@@ -617,7 +529,7 @@
         <w:ind w:left="1440" w:hanging="360"/>
       </w:pPr>
     </w:lvl>
-    <w:lvl xmlns:w="http://schemas.openxmlformats.org/wordprocessingml/2006/main" w:ilvl="2">
+    <w:lvl w:ilvl="2" w:tplc="C570D6D8">
       <w:start w:val="1"/>
       <w:numFmt w:val="lowerRoman"/>
       <w:lvlText w:val="%3."/>
@@ -626,7 +538,7 @@
         <w:ind w:left="2160" w:hanging="180"/>
       </w:pPr>
     </w:lvl>
-    <w:lvl xmlns:w="http://schemas.openxmlformats.org/wordprocessingml/2006/main" w:ilvl="3">
+    <w:lvl w:ilvl="3" w:tplc="C5C6ED4C">
       <w:start w:val="1"/>
       <w:numFmt w:val="decimal"/>
       <w:lvlText w:val="%4."/>
@@ -635,7 +547,7 @@
         <w:ind w:left="2880" w:hanging="360"/>
       </w:pPr>
     </w:lvl>
-    <w:lvl xmlns:w="http://schemas.openxmlformats.org/wordprocessingml/2006/main" w:ilvl="4">
+    <w:lvl w:ilvl="4" w:tplc="22CC3684">
       <w:start w:val="1"/>
       <w:numFmt w:val="lowerLetter"/>
       <w:lvlText w:val="%5."/>
@@ -644,7 +556,7 @@
         <w:ind w:left="3600" w:hanging="360"/>
       </w:pPr>
     </w:lvl>
-    <w:lvl xmlns:w="http://schemas.openxmlformats.org/wordprocessingml/2006/main" w:ilvl="5">
+    <w:lvl w:ilvl="5" w:tplc="E326DD9C">
       <w:start w:val="1"/>
       <w:numFmt w:val="lowerRoman"/>
       <w:lvlText w:val="%6."/>
@@ -653,7 +565,7 @@
         <w:ind w:left="4320" w:hanging="180"/>
       </w:pPr>
     </w:lvl>
-    <w:lvl xmlns:w="http://schemas.openxmlformats.org/wordprocessingml/2006/main" w:ilvl="6">
+    <w:lvl w:ilvl="6" w:tplc="45D2DC30">
       <w:start w:val="1"/>
       <w:numFmt w:val="decimal"/>
       <w:lvlText w:val="%7."/>
@@ -662,7 +574,7 @@
         <w:ind w:left="5040" w:hanging="360"/>
       </w:pPr>
     </w:lvl>
-    <w:lvl xmlns:w="http://schemas.openxmlformats.org/wordprocessingml/2006/main" w:ilvl="7">
+    <w:lvl w:ilvl="7" w:tplc="DAE41CF6">
       <w:start w:val="1"/>
       <w:numFmt w:val="lowerLetter"/>
       <w:lvlText w:val="%8."/>
@@ -671,7 +583,7 @@
         <w:ind w:left="5760" w:hanging="360"/>
       </w:pPr>
     </w:lvl>
-    <w:lvl xmlns:w="http://schemas.openxmlformats.org/wordprocessingml/2006/main" w:ilvl="8">
+    <w:lvl w:ilvl="8" w:tplc="66E4AF72">
       <w:start w:val="1"/>
       <w:numFmt w:val="lowerRoman"/>
       <w:lvlText w:val="%9."/>
@@ -681,10 +593,11 @@
       </w:pPr>
     </w:lvl>
   </w:abstractNum>
-  <w:abstractNum xmlns:w="http://schemas.openxmlformats.org/wordprocessingml/2006/main" w:abstractNumId="1">
-    <w:nsid w:val="5dba1b2d"/>
-    <w:multiLevelType xmlns:w="http://schemas.openxmlformats.org/wordprocessingml/2006/main" w:val="hybridMultilevel"/>
-    <w:lvl xmlns:w="http://schemas.openxmlformats.org/wordprocessingml/2006/main" w:ilvl="0">
+  <w:abstractNum w:abstractNumId="1" w15:restartNumberingAfterBreak="0">
+    <w:nsid w:val="5DBA1B2D"/>
+    <w:multiLevelType w:val="hybridMultilevel"/>
+    <w:tmpl w:val="E0549352"/>
+    <w:lvl w:ilvl="0" w:tplc="53CAE404">
       <w:start w:val="1"/>
       <w:numFmt w:val="decimal"/>
       <w:lvlText w:val="%1."/>
@@ -693,7 +606,7 @@
         <w:ind w:left="720" w:hanging="360"/>
       </w:pPr>
     </w:lvl>
-    <w:lvl xmlns:w="http://schemas.openxmlformats.org/wordprocessingml/2006/main" w:ilvl="1">
+    <w:lvl w:ilvl="1" w:tplc="EF7E54CE">
       <w:start w:val="1"/>
       <w:numFmt w:val="lowerLetter"/>
       <w:lvlText w:val="%2."/>
@@ -702,7 +615,7 @@
         <w:ind w:left="1440" w:hanging="360"/>
       </w:pPr>
     </w:lvl>
-    <w:lvl xmlns:w="http://schemas.openxmlformats.org/wordprocessingml/2006/main" w:ilvl="2">
+    <w:lvl w:ilvl="2" w:tplc="D6BEC95A">
       <w:start w:val="1"/>
       <w:numFmt w:val="lowerRoman"/>
       <w:lvlText w:val="%3."/>
@@ -711,7 +624,7 @@
         <w:ind w:left="2160" w:hanging="180"/>
       </w:pPr>
     </w:lvl>
-    <w:lvl xmlns:w="http://schemas.openxmlformats.org/wordprocessingml/2006/main" w:ilvl="3">
+    <w:lvl w:ilvl="3" w:tplc="2634FF46">
       <w:start w:val="1"/>
       <w:numFmt w:val="decimal"/>
       <w:lvlText w:val="%4."/>
@@ -720,7 +633,7 @@
         <w:ind w:left="2880" w:hanging="360"/>
       </w:pPr>
     </w:lvl>
-    <w:lvl xmlns:w="http://schemas.openxmlformats.org/wordprocessingml/2006/main" w:ilvl="4">
+    <w:lvl w:ilvl="4" w:tplc="DD9C5688">
       <w:start w:val="1"/>
       <w:numFmt w:val="lowerLetter"/>
       <w:lvlText w:val="%5."/>
@@ -729,7 +642,7 @@
         <w:ind w:left="3600" w:hanging="360"/>
       </w:pPr>
     </w:lvl>
-    <w:lvl xmlns:w="http://schemas.openxmlformats.org/wordprocessingml/2006/main" w:ilvl="5">
+    <w:lvl w:ilvl="5" w:tplc="3410C384">
       <w:start w:val="1"/>
       <w:numFmt w:val="lowerRoman"/>
       <w:lvlText w:val="%6."/>
@@ -738,7 +651,7 @@
         <w:ind w:left="4320" w:hanging="180"/>
       </w:pPr>
     </w:lvl>
-    <w:lvl xmlns:w="http://schemas.openxmlformats.org/wordprocessingml/2006/main" w:ilvl="6">
+    <w:lvl w:ilvl="6" w:tplc="2B0855F8">
       <w:start w:val="1"/>
       <w:numFmt w:val="decimal"/>
       <w:lvlText w:val="%7."/>
@@ -747,7 +660,7 @@
         <w:ind w:left="5040" w:hanging="360"/>
       </w:pPr>
     </w:lvl>
-    <w:lvl xmlns:w="http://schemas.openxmlformats.org/wordprocessingml/2006/main" w:ilvl="7">
+    <w:lvl w:ilvl="7" w:tplc="7D14D2CC">
       <w:start w:val="1"/>
       <w:numFmt w:val="lowerLetter"/>
       <w:lvlText w:val="%8."/>
@@ -756,7 +669,7 @@
         <w:ind w:left="5760" w:hanging="360"/>
       </w:pPr>
     </w:lvl>
-    <w:lvl xmlns:w="http://schemas.openxmlformats.org/wordprocessingml/2006/main" w:ilvl="8">
+    <w:lvl w:ilvl="8" w:tplc="5980F190">
       <w:start w:val="1"/>
       <w:numFmt w:val="lowerRoman"/>
       <w:lvlText w:val="%9."/>
@@ -766,21 +679,21 @@
       </w:pPr>
     </w:lvl>
   </w:abstractNum>
-  <w:num w:numId="2">
-    <w:abstractNumId w:val="2"/>
+  <w:num w:numId="1" w16cid:durableId="1115247143">
+    <w:abstractNumId w:val="0"/>
   </w:num>
-  <w:num w:numId="1">
+  <w:num w:numId="2" w16cid:durableId="973023690">
     <w:abstractNumId w:val="1"/>
   </w:num>
 </w:numbering>
 </file>
 
 <file path=word/styles.xml><?xml version="1.0" encoding="utf-8"?>
-<w:styles xmlns:wp14="http://schemas.microsoft.com/office/word/2010/wordprocessingDrawing" xmlns:mc="http://schemas.openxmlformats.org/markup-compatibility/2006" xmlns:r="http://schemas.openxmlformats.org/officeDocument/2006/relationships" xmlns:w="http://schemas.openxmlformats.org/wordprocessingml/2006/main" xmlns:w14="http://schemas.microsoft.com/office/word/2010/wordml" xmlns:w15="http://schemas.microsoft.com/office/word/2012/wordml" xmlns:w16se="http://schemas.microsoft.com/office/word/2015/wordml/symex" xmlns:w16cid="http://schemas.microsoft.com/office/word/2016/wordml/cid" xmlns:w16="http://schemas.microsoft.com/office/word/2018/wordml" xmlns:w16cex="http://schemas.microsoft.com/office/word/2018/wordml/cex" xmlns:w16sdtdh="http://schemas.microsoft.com/office/word/2020/wordml/sdtdatahash" mc:Ignorable="w14 w15 wp14 w16se w16cid w16 w16cex w16sdtdh">
+<w:styles xmlns:mc="http://schemas.openxmlformats.org/markup-compatibility/2006" xmlns:r="http://schemas.openxmlformats.org/officeDocument/2006/relationships" xmlns:w="http://schemas.openxmlformats.org/wordprocessingml/2006/main" xmlns:w14="http://schemas.microsoft.com/office/word/2010/wordml" xmlns:w15="http://schemas.microsoft.com/office/word/2012/wordml" xmlns:w16cex="http://schemas.microsoft.com/office/word/2018/wordml/cex" xmlns:w16cid="http://schemas.microsoft.com/office/word/2016/wordml/cid" xmlns:w16="http://schemas.microsoft.com/office/word/2018/wordml" xmlns:w16du="http://schemas.microsoft.com/office/word/2023/wordml/word16du" xmlns:w16sdtdh="http://schemas.microsoft.com/office/word/2020/wordml/sdtdatahash" xmlns:w16se="http://schemas.microsoft.com/office/word/2015/wordml/symex" mc:Ignorable="w14 w15 w16se w16cid w16 w16cex w16sdtdh w16du">
   <w:docDefaults>
     <w:rPrDefault>
       <w:rPr>
-        <w:rFonts w:asciiTheme="minorHAnsi" w:hAnsiTheme="minorHAnsi" w:eastAsiaTheme="minorEastAsia" w:cstheme="minorBidi"/>
+        <w:rFonts w:asciiTheme="minorHAnsi" w:eastAsiaTheme="minorEastAsia" w:hAnsiTheme="minorHAnsi" w:cstheme="minorBidi"/>
         <w:sz w:val="24"/>
         <w:szCs w:val="24"/>
         <w:lang w:val="en-US" w:eastAsia="ja-JP" w:bidi="ar-SA"/>
@@ -792,17 +705,17 @@
       </w:pPr>
     </w:pPrDefault>
   </w:docDefaults>
-  <w:latentStyles w:defLockedState="0" w:defUIPriority="99" w:defSemiHidden="0" w:defUnhideWhenUsed="0" w:defQFormat="0" w:count="371">
+  <w:latentStyles w:defLockedState="0" w:defUIPriority="99" w:defSemiHidden="0" w:defUnhideWhenUsed="0" w:defQFormat="0" w:count="376">
     <w:lsdException w:name="Normal" w:uiPriority="0" w:qFormat="1"/>
     <w:lsdException w:name="heading 1" w:uiPriority="9" w:qFormat="1"/>
-    <w:lsdException w:name="heading 2" w:uiPriority="9" w:semiHidden="1" w:unhideWhenUsed="1" w:qFormat="1"/>
-    <w:lsdException w:name="heading 3" w:uiPriority="9" w:semiHidden="1" w:unhideWhenUsed="1" w:qFormat="1"/>
-    <w:lsdException w:name="heading 4" w:uiPriority="9" w:semiHidden="1" w:unhideWhenUsed="1" w:qFormat="1"/>
-    <w:lsdException w:name="heading 5" w:uiPriority="9" w:semiHidden="1" w:unhideWhenUsed="1" w:qFormat="1"/>
-    <w:lsdException w:name="heading 6" w:uiPriority="9" w:semiHidden="1" w:unhideWhenUsed="1" w:qFormat="1"/>
-    <w:lsdException w:name="heading 7" w:uiPriority="9" w:semiHidden="1" w:unhideWhenUsed="1" w:qFormat="1"/>
-    <w:lsdException w:name="heading 8" w:uiPriority="9" w:semiHidden="1" w:unhideWhenUsed="1" w:qFormat="1"/>
-    <w:lsdException w:name="heading 9" w:uiPriority="9" w:semiHidden="1" w:unhideWhenUsed="1" w:qFormat="1"/>
+    <w:lsdException w:name="heading 2" w:semiHidden="1" w:uiPriority="9" w:unhideWhenUsed="1" w:qFormat="1"/>
+    <w:lsdException w:name="heading 3" w:semiHidden="1" w:uiPriority="9" w:unhideWhenUsed="1" w:qFormat="1"/>
+    <w:lsdException w:name="heading 4" w:semiHidden="1" w:uiPriority="9" w:unhideWhenUsed="1" w:qFormat="1"/>
+    <w:lsdException w:name="heading 5" w:semiHidden="1" w:uiPriority="9" w:unhideWhenUsed="1" w:qFormat="1"/>
+    <w:lsdException w:name="heading 6" w:semiHidden="1" w:uiPriority="9" w:unhideWhenUsed="1" w:qFormat="1"/>
+    <w:lsdException w:name="heading 7" w:semiHidden="1" w:uiPriority="9" w:unhideWhenUsed="1" w:qFormat="1"/>
+    <w:lsdException w:name="heading 8" w:semiHidden="1" w:uiPriority="9" w:unhideWhenUsed="1" w:qFormat="1"/>
+    <w:lsdException w:name="heading 9" w:semiHidden="1" w:uiPriority="9" w:unhideWhenUsed="1" w:qFormat="1"/>
     <w:lsdException w:name="index 1" w:semiHidden="1" w:unhideWhenUsed="1"/>
     <w:lsdException w:name="index 2" w:semiHidden="1" w:unhideWhenUsed="1"/>
     <w:lsdException w:name="index 3" w:semiHidden="1" w:unhideWhenUsed="1"/>
@@ -812,22 +725,22 @@
     <w:lsdException w:name="index 7" w:semiHidden="1" w:unhideWhenUsed="1"/>
     <w:lsdException w:name="index 8" w:semiHidden="1" w:unhideWhenUsed="1"/>
     <w:lsdException w:name="index 9" w:semiHidden="1" w:unhideWhenUsed="1"/>
-    <w:lsdException w:name="toc 1" w:uiPriority="39" w:semiHidden="1" w:unhideWhenUsed="1"/>
-    <w:lsdException w:name="toc 2" w:uiPriority="39" w:semiHidden="1" w:unhideWhenUsed="1"/>
-    <w:lsdException w:name="toc 3" w:uiPriority="39" w:semiHidden="1" w:unhideWhenUsed="1"/>
-    <w:lsdException w:name="toc 4" w:uiPriority="39" w:semiHidden="1" w:unhideWhenUsed="1"/>
-    <w:lsdException w:name="toc 5" w:uiPriority="39" w:semiHidden="1" w:unhideWhenUsed="1"/>
-    <w:lsdException w:name="toc 6" w:uiPriority="39" w:semiHidden="1" w:unhideWhenUsed="1"/>
-    <w:lsdException w:name="toc 7" w:uiPriority="39" w:semiHidden="1" w:unhideWhenUsed="1"/>
-    <w:lsdException w:name="toc 8" w:uiPriority="39" w:semiHidden="1" w:unhideWhenUsed="1"/>
-    <w:lsdException w:name="toc 9" w:uiPriority="39" w:semiHidden="1" w:unhideWhenUsed="1"/>
+    <w:lsdException w:name="toc 1" w:semiHidden="1" w:uiPriority="39" w:unhideWhenUsed="1"/>
+    <w:lsdException w:name="toc 2" w:semiHidden="1" w:uiPriority="39" w:unhideWhenUsed="1"/>
+    <w:lsdException w:name="toc 3" w:semiHidden="1" w:uiPriority="39" w:unhideWhenUsed="1"/>
+    <w:lsdException w:name="toc 4" w:semiHidden="1" w:uiPriority="39" w:unhideWhenUsed="1"/>
+    <w:lsdException w:name="toc 5" w:semiHidden="1" w:uiPriority="39" w:unhideWhenUsed="1"/>
+    <w:lsdException w:name="toc 6" w:semiHidden="1" w:uiPriority="39" w:unhideWhenUsed="1"/>
+    <w:lsdException w:name="toc 7" w:semiHidden="1" w:uiPriority="39" w:unhideWhenUsed="1"/>
+    <w:lsdException w:name="toc 8" w:semiHidden="1" w:uiPriority="39" w:unhideWhenUsed="1"/>
+    <w:lsdException w:name="toc 9" w:semiHidden="1" w:uiPriority="39" w:unhideWhenUsed="1"/>
     <w:lsdException w:name="Normal Indent" w:semiHidden="1" w:unhideWhenUsed="1"/>
     <w:lsdException w:name="footnote text" w:semiHidden="1" w:unhideWhenUsed="1"/>
     <w:lsdException w:name="annotation text" w:semiHidden="1" w:unhideWhenUsed="1"/>
     <w:lsdException w:name="header" w:semiHidden="1" w:unhideWhenUsed="1"/>
     <w:lsdException w:name="footer" w:semiHidden="1" w:unhideWhenUsed="1"/>
     <w:lsdException w:name="index heading" w:semiHidden="1" w:unhideWhenUsed="1"/>
-    <w:lsdException w:name="caption" w:uiPriority="35" w:semiHidden="1" w:unhideWhenUsed="1" w:qFormat="1"/>
+    <w:lsdException w:name="caption" w:semiHidden="1" w:uiPriority="35" w:unhideWhenUsed="1" w:qFormat="1"/>
     <w:lsdException w:name="table of figures" w:semiHidden="1" w:unhideWhenUsed="1"/>
     <w:lsdException w:name="envelope address" w:semiHidden="1" w:unhideWhenUsed="1"/>
     <w:lsdException w:name="envelope return" w:semiHidden="1" w:unhideWhenUsed="1"/>
@@ -858,7 +771,7 @@
     <w:lsdException w:name="Title" w:uiPriority="10" w:qFormat="1"/>
     <w:lsdException w:name="Closing" w:semiHidden="1" w:unhideWhenUsed="1"/>
     <w:lsdException w:name="Signature" w:semiHidden="1" w:unhideWhenUsed="1"/>
-    <w:lsdException w:name="Default Paragraph Font" w:uiPriority="1" w:semiHidden="1" w:unhideWhenUsed="1"/>
+    <w:lsdException w:name="Default Paragraph Font" w:semiHidden="1" w:uiPriority="1" w:unhideWhenUsed="1"/>
     <w:lsdException w:name="Body Text" w:semiHidden="1" w:unhideWhenUsed="1"/>
     <w:lsdException w:name="Body Text Indent" w:semiHidden="1" w:unhideWhenUsed="1"/>
     <w:lsdException w:name="List Continue" w:semiHidden="1" w:unhideWhenUsed="1"/>
@@ -1058,8 +971,8 @@
     <w:lsdException w:name="Subtle Reference" w:uiPriority="31" w:qFormat="1"/>
     <w:lsdException w:name="Intense Reference" w:uiPriority="32" w:qFormat="1"/>
     <w:lsdException w:name="Book Title" w:uiPriority="33" w:qFormat="1"/>
-    <w:lsdException w:name="Bibliography" w:uiPriority="37" w:semiHidden="1" w:unhideWhenUsed="1"/>
-    <w:lsdException w:name="TOC Heading" w:uiPriority="39" w:semiHidden="1" w:unhideWhenUsed="1" w:qFormat="1"/>
+    <w:lsdException w:name="Bibliography" w:semiHidden="1" w:uiPriority="37" w:unhideWhenUsed="1"/>
+    <w:lsdException w:name="TOC Heading" w:semiHidden="1" w:uiPriority="39" w:unhideWhenUsed="1" w:qFormat="1"/>
     <w:lsdException w:name="Plain Table 1" w:uiPriority="41"/>
     <w:lsdException w:name="Plain Table 2" w:uiPriority="42"/>
     <w:lsdException w:name="Plain Table 3" w:uiPriority="43"/>
@@ -1164,49 +1077,15 @@
     <w:lsdException w:name="List Table 5 Dark Accent 6" w:uiPriority="50"/>
     <w:lsdException w:name="List Table 6 Colorful Accent 6" w:uiPriority="51"/>
     <w:lsdException w:name="List Table 7 Colorful Accent 6" w:uiPriority="52"/>
+    <w:lsdException w:name="Mention" w:semiHidden="1" w:unhideWhenUsed="1"/>
+    <w:lsdException w:name="Smart Hyperlink" w:semiHidden="1" w:unhideWhenUsed="1"/>
+    <w:lsdException w:name="Hashtag" w:semiHidden="1" w:unhideWhenUsed="1"/>
+    <w:lsdException w:name="Unresolved Mention" w:semiHidden="1" w:unhideWhenUsed="1"/>
+    <w:lsdException w:name="Smart Link" w:semiHidden="1" w:unhideWhenUsed="1"/>
   </w:latentStyles>
-  <w:style w:type="paragraph" w:styleId="Normal" w:default="1">
+  <w:style w:type="paragraph" w:default="1" w:styleId="Normal">
     <w:name w:val="Normal"/>
     <w:qFormat/>
-  </w:style>
-  <w:style w:type="character" w:styleId="DefaultParagraphFont" w:default="1">
-    <w:name w:val="Default Paragraph Font"/>
-    <w:uiPriority w:val="1"/>
-    <w:semiHidden/>
-    <w:unhideWhenUsed/>
-  </w:style>
-  <w:style w:type="table" w:styleId="TableNormal" w:default="1">
-    <w:name w:val="Normal Table"/>
-    <w:uiPriority w:val="99"/>
-    <w:semiHidden/>
-    <w:unhideWhenUsed/>
-    <w:tblPr>
-      <w:tblInd w:w="0" w:type="dxa"/>
-      <w:tblCellMar>
-        <w:top w:w="0" w:type="dxa"/>
-        <w:left w:w="108" w:type="dxa"/>
-        <w:bottom w:w="0" w:type="dxa"/>
-        <w:right w:w="108" w:type="dxa"/>
-      </w:tblCellMar>
-    </w:tblPr>
-  </w:style>
-  <w:style w:type="numbering" w:styleId="NoList" w:default="1">
-    <w:name w:val="No List"/>
-    <w:uiPriority w:val="99"/>
-    <w:semiHidden/>
-    <w:unhideWhenUsed/>
-  </w:style>
-  <w:style w:type="character" w:styleId="Heading1Char" w:customStyle="1">
-    <w:name w:val="Heading 1 Char"/>
-    <w:basedOn w:val="DefaultParagraphFont"/>
-    <w:link w:val="Heading1"/>
-    <w:uiPriority w:val="9"/>
-    <w:rPr>
-      <w:rFonts w:asciiTheme="majorHAnsi" w:hAnsiTheme="majorHAnsi" w:eastAsiaTheme="majorEastAsia" w:cstheme="majorBidi"/>
-      <w:color w:val="0F4761" w:themeColor="accent1" w:themeShade="BF"/>
-      <w:sz w:val="40"/>
-      <w:szCs w:val="40"/>
-    </w:rPr>
   </w:style>
   <w:style w:type="paragraph" w:styleId="Heading1">
     <w:name w:val="heading 1"/>
@@ -1222,22 +1101,10 @@
       <w:outlineLvl w:val="0"/>
     </w:pPr>
     <w:rPr>
-      <w:rFonts w:asciiTheme="majorHAnsi" w:hAnsiTheme="majorHAnsi" w:eastAsiaTheme="majorEastAsia" w:cstheme="majorBidi"/>
+      <w:rFonts w:asciiTheme="majorHAnsi" w:eastAsiaTheme="majorEastAsia" w:hAnsiTheme="majorHAnsi" w:cstheme="majorBidi"/>
       <w:color w:val="0F4761" w:themeColor="accent1" w:themeShade="BF"/>
       <w:sz w:val="40"/>
       <w:szCs w:val="40"/>
-    </w:rPr>
-  </w:style>
-  <w:style w:type="character" w:styleId="Heading2Char" w:customStyle="1">
-    <w:name w:val="Heading 2 Char"/>
-    <w:basedOn w:val="DefaultParagraphFont"/>
-    <w:link w:val="Heading2"/>
-    <w:uiPriority w:val="9"/>
-    <w:rPr>
-      <w:rFonts w:asciiTheme="majorHAnsi" w:hAnsiTheme="majorHAnsi" w:eastAsiaTheme="majorEastAsia" w:cstheme="majorBidi"/>
-      <w:color w:val="0F4761" w:themeColor="accent1" w:themeShade="BF"/>
-      <w:sz w:val="32"/>
-      <w:szCs w:val="32"/>
     </w:rPr>
   </w:style>
   <w:style w:type="paragraph" w:styleId="Heading2">
@@ -1255,22 +1122,10 @@
       <w:outlineLvl w:val="1"/>
     </w:pPr>
     <w:rPr>
-      <w:rFonts w:asciiTheme="majorHAnsi" w:hAnsiTheme="majorHAnsi" w:eastAsiaTheme="majorEastAsia" w:cstheme="majorBidi"/>
+      <w:rFonts w:asciiTheme="majorHAnsi" w:eastAsiaTheme="majorEastAsia" w:hAnsiTheme="majorHAnsi" w:cstheme="majorBidi"/>
       <w:color w:val="0F4761" w:themeColor="accent1" w:themeShade="BF"/>
       <w:sz w:val="32"/>
       <w:szCs w:val="32"/>
-    </w:rPr>
-  </w:style>
-  <w:style w:type="character" w:styleId="Heading3Char" w:customStyle="1">
-    <w:name w:val="Heading 3 Char"/>
-    <w:basedOn w:val="DefaultParagraphFont"/>
-    <w:link w:val="Heading3"/>
-    <w:uiPriority w:val="9"/>
-    <w:rPr>
-      <w:rFonts w:eastAsiaTheme="majorEastAsia" w:cstheme="majorBidi"/>
-      <w:color w:val="0F4761" w:themeColor="accent1" w:themeShade="BF"/>
-      <w:sz w:val="28"/>
-      <w:szCs w:val="28"/>
     </w:rPr>
   </w:style>
   <w:style w:type="paragraph" w:styleId="Heading3">
@@ -1294,18 +1149,6 @@
       <w:szCs w:val="28"/>
     </w:rPr>
   </w:style>
-  <w:style w:type="character" w:styleId="Heading4Char" w:customStyle="1">
-    <w:name w:val="Heading 4 Char"/>
-    <w:basedOn w:val="DefaultParagraphFont"/>
-    <w:link w:val="Heading4"/>
-    <w:uiPriority w:val="9"/>
-    <w:rPr>
-      <w:rFonts w:eastAsiaTheme="majorEastAsia" w:cstheme="majorBidi"/>
-      <w:i/>
-      <w:iCs/>
-      <w:color w:val="0F4761" w:themeColor="accent1" w:themeShade="BF"/>
-    </w:rPr>
-  </w:style>
   <w:style w:type="paragraph" w:styleId="Heading4">
     <w:name w:val="heading 4"/>
     <w:basedOn w:val="Normal"/>
@@ -1327,16 +1170,6 @@
       <w:color w:val="0F4761" w:themeColor="accent1" w:themeShade="BF"/>
     </w:rPr>
   </w:style>
-  <w:style w:type="character" w:styleId="Heading5Char" w:customStyle="1">
-    <w:name w:val="Heading 5 Char"/>
-    <w:basedOn w:val="DefaultParagraphFont"/>
-    <w:link w:val="Heading5"/>
-    <w:uiPriority w:val="9"/>
-    <w:rPr>
-      <w:rFonts w:eastAsiaTheme="majorEastAsia" w:cstheme="majorBidi"/>
-      <w:color w:val="0F4761" w:themeColor="accent1" w:themeShade="BF"/>
-    </w:rPr>
-  </w:style>
   <w:style w:type="paragraph" w:styleId="Heading5">
     <w:name w:val="heading 5"/>
     <w:basedOn w:val="Normal"/>
@@ -1356,18 +1189,6 @@
       <w:color w:val="0F4761" w:themeColor="accent1" w:themeShade="BF"/>
     </w:rPr>
   </w:style>
-  <w:style w:type="character" w:styleId="Heading6Char" w:customStyle="1">
-    <w:name w:val="Heading 6 Char"/>
-    <w:basedOn w:val="DefaultParagraphFont"/>
-    <w:link w:val="Heading6"/>
-    <w:uiPriority w:val="9"/>
-    <w:rPr>
-      <w:rFonts w:eastAsiaTheme="majorEastAsia" w:cstheme="majorBidi"/>
-      <w:i/>
-      <w:iCs/>
-      <w:color w:val="595959" w:themeColor="text1" w:themeTint="A6"/>
-    </w:rPr>
-  </w:style>
   <w:style w:type="paragraph" w:styleId="Heading6">
     <w:name w:val="heading 6"/>
     <w:basedOn w:val="Normal"/>
@@ -1389,16 +1210,6 @@
       <w:color w:val="595959" w:themeColor="text1" w:themeTint="A6"/>
     </w:rPr>
   </w:style>
-  <w:style w:type="character" w:styleId="Heading7Char" w:customStyle="1">
-    <w:name w:val="Heading 7 Char"/>
-    <w:basedOn w:val="DefaultParagraphFont"/>
-    <w:link w:val="Heading7"/>
-    <w:uiPriority w:val="9"/>
-    <w:rPr>
-      <w:rFonts w:eastAsiaTheme="majorEastAsia" w:cstheme="majorBidi"/>
-      <w:color w:val="595959" w:themeColor="text1" w:themeTint="A6"/>
-    </w:rPr>
-  </w:style>
   <w:style w:type="paragraph" w:styleId="Heading7">
     <w:name w:val="heading 7"/>
     <w:basedOn w:val="Normal"/>
@@ -1418,18 +1229,6 @@
       <w:color w:val="595959" w:themeColor="text1" w:themeTint="A6"/>
     </w:rPr>
   </w:style>
-  <w:style w:type="character" w:styleId="Heading8Char" w:customStyle="1">
-    <w:name w:val="Heading 8 Char"/>
-    <w:basedOn w:val="DefaultParagraphFont"/>
-    <w:link w:val="Heading8"/>
-    <w:uiPriority w:val="9"/>
-    <w:rPr>
-      <w:rFonts w:eastAsiaTheme="majorEastAsia" w:cstheme="majorBidi"/>
-      <w:i/>
-      <w:iCs/>
-      <w:color w:val="272727" w:themeColor="text1" w:themeTint="D8"/>
-    </w:rPr>
-  </w:style>
   <w:style w:type="paragraph" w:styleId="Heading8">
     <w:name w:val="heading 8"/>
     <w:basedOn w:val="Normal"/>
@@ -1451,16 +1250,6 @@
       <w:color w:val="272727" w:themeColor="text1" w:themeTint="D8"/>
     </w:rPr>
   </w:style>
-  <w:style w:type="character" w:styleId="Heading9Char" w:customStyle="1">
-    <w:name w:val="Heading 9 Char"/>
-    <w:basedOn w:val="DefaultParagraphFont"/>
-    <w:link w:val="Heading9"/>
-    <w:uiPriority w:val="9"/>
-    <w:rPr>
-      <w:rFonts w:eastAsiaTheme="majorEastAsia" w:cstheme="majorBidi"/>
-      <w:color w:val="272727" w:themeColor="text1" w:themeTint="D8"/>
-    </w:rPr>
-  </w:style>
   <w:style w:type="paragraph" w:styleId="Heading9">
     <w:name w:val="heading 9"/>
     <w:basedOn w:val="Normal"/>
@@ -1480,13 +1269,142 @@
       <w:color w:val="272727" w:themeColor="text1" w:themeTint="D8"/>
     </w:rPr>
   </w:style>
-  <w:style w:type="character" w:styleId="TitleChar" w:customStyle="1">
+  <w:style w:type="character" w:default="1" w:styleId="DefaultParagraphFont">
+    <w:name w:val="Default Paragraph Font"/>
+    <w:uiPriority w:val="1"/>
+    <w:semiHidden/>
+    <w:unhideWhenUsed/>
+  </w:style>
+  <w:style w:type="table" w:default="1" w:styleId="TableNormal">
+    <w:name w:val="Normal Table"/>
+    <w:uiPriority w:val="99"/>
+    <w:semiHidden/>
+    <w:unhideWhenUsed/>
+    <w:tblPr>
+      <w:tblInd w:w="0" w:type="dxa"/>
+      <w:tblCellMar>
+        <w:top w:w="0" w:type="dxa"/>
+        <w:left w:w="108" w:type="dxa"/>
+        <w:bottom w:w="0" w:type="dxa"/>
+        <w:right w:w="108" w:type="dxa"/>
+      </w:tblCellMar>
+    </w:tblPr>
+  </w:style>
+  <w:style w:type="numbering" w:default="1" w:styleId="NoList">
+    <w:name w:val="No List"/>
+    <w:uiPriority w:val="99"/>
+    <w:semiHidden/>
+    <w:unhideWhenUsed/>
+  </w:style>
+  <w:style w:type="character" w:customStyle="1" w:styleId="Heading1Char">
+    <w:name w:val="Heading 1 Char"/>
+    <w:basedOn w:val="DefaultParagraphFont"/>
+    <w:link w:val="Heading1"/>
+    <w:uiPriority w:val="9"/>
+    <w:rPr>
+      <w:rFonts w:asciiTheme="majorHAnsi" w:eastAsiaTheme="majorEastAsia" w:hAnsiTheme="majorHAnsi" w:cstheme="majorBidi"/>
+      <w:color w:val="0F4761" w:themeColor="accent1" w:themeShade="BF"/>
+      <w:sz w:val="40"/>
+      <w:szCs w:val="40"/>
+    </w:rPr>
+  </w:style>
+  <w:style w:type="character" w:customStyle="1" w:styleId="Heading2Char">
+    <w:name w:val="Heading 2 Char"/>
+    <w:basedOn w:val="DefaultParagraphFont"/>
+    <w:link w:val="Heading2"/>
+    <w:uiPriority w:val="9"/>
+    <w:rPr>
+      <w:rFonts w:asciiTheme="majorHAnsi" w:eastAsiaTheme="majorEastAsia" w:hAnsiTheme="majorHAnsi" w:cstheme="majorBidi"/>
+      <w:color w:val="0F4761" w:themeColor="accent1" w:themeShade="BF"/>
+      <w:sz w:val="32"/>
+      <w:szCs w:val="32"/>
+    </w:rPr>
+  </w:style>
+  <w:style w:type="character" w:customStyle="1" w:styleId="Heading3Char">
+    <w:name w:val="Heading 3 Char"/>
+    <w:basedOn w:val="DefaultParagraphFont"/>
+    <w:link w:val="Heading3"/>
+    <w:uiPriority w:val="9"/>
+    <w:rPr>
+      <w:rFonts w:eastAsiaTheme="majorEastAsia" w:cstheme="majorBidi"/>
+      <w:color w:val="0F4761" w:themeColor="accent1" w:themeShade="BF"/>
+      <w:sz w:val="28"/>
+      <w:szCs w:val="28"/>
+    </w:rPr>
+  </w:style>
+  <w:style w:type="character" w:customStyle="1" w:styleId="Heading4Char">
+    <w:name w:val="Heading 4 Char"/>
+    <w:basedOn w:val="DefaultParagraphFont"/>
+    <w:link w:val="Heading4"/>
+    <w:uiPriority w:val="9"/>
+    <w:rPr>
+      <w:rFonts w:eastAsiaTheme="majorEastAsia" w:cstheme="majorBidi"/>
+      <w:i/>
+      <w:iCs/>
+      <w:color w:val="0F4761" w:themeColor="accent1" w:themeShade="BF"/>
+    </w:rPr>
+  </w:style>
+  <w:style w:type="character" w:customStyle="1" w:styleId="Heading5Char">
+    <w:name w:val="Heading 5 Char"/>
+    <w:basedOn w:val="DefaultParagraphFont"/>
+    <w:link w:val="Heading5"/>
+    <w:uiPriority w:val="9"/>
+    <w:rPr>
+      <w:rFonts w:eastAsiaTheme="majorEastAsia" w:cstheme="majorBidi"/>
+      <w:color w:val="0F4761" w:themeColor="accent1" w:themeShade="BF"/>
+    </w:rPr>
+  </w:style>
+  <w:style w:type="character" w:customStyle="1" w:styleId="Heading6Char">
+    <w:name w:val="Heading 6 Char"/>
+    <w:basedOn w:val="DefaultParagraphFont"/>
+    <w:link w:val="Heading6"/>
+    <w:uiPriority w:val="9"/>
+    <w:rPr>
+      <w:rFonts w:eastAsiaTheme="majorEastAsia" w:cstheme="majorBidi"/>
+      <w:i/>
+      <w:iCs/>
+      <w:color w:val="595959" w:themeColor="text1" w:themeTint="A6"/>
+    </w:rPr>
+  </w:style>
+  <w:style w:type="character" w:customStyle="1" w:styleId="Heading7Char">
+    <w:name w:val="Heading 7 Char"/>
+    <w:basedOn w:val="DefaultParagraphFont"/>
+    <w:link w:val="Heading7"/>
+    <w:uiPriority w:val="9"/>
+    <w:rPr>
+      <w:rFonts w:eastAsiaTheme="majorEastAsia" w:cstheme="majorBidi"/>
+      <w:color w:val="595959" w:themeColor="text1" w:themeTint="A6"/>
+    </w:rPr>
+  </w:style>
+  <w:style w:type="character" w:customStyle="1" w:styleId="Heading8Char">
+    <w:name w:val="Heading 8 Char"/>
+    <w:basedOn w:val="DefaultParagraphFont"/>
+    <w:link w:val="Heading8"/>
+    <w:uiPriority w:val="9"/>
+    <w:rPr>
+      <w:rFonts w:eastAsiaTheme="majorEastAsia" w:cstheme="majorBidi"/>
+      <w:i/>
+      <w:iCs/>
+      <w:color w:val="272727" w:themeColor="text1" w:themeTint="D8"/>
+    </w:rPr>
+  </w:style>
+  <w:style w:type="character" w:customStyle="1" w:styleId="Heading9Char">
+    <w:name w:val="Heading 9 Char"/>
+    <w:basedOn w:val="DefaultParagraphFont"/>
+    <w:link w:val="Heading9"/>
+    <w:uiPriority w:val="9"/>
+    <w:rPr>
+      <w:rFonts w:eastAsiaTheme="majorEastAsia" w:cstheme="majorBidi"/>
+      <w:color w:val="272727" w:themeColor="text1" w:themeTint="D8"/>
+    </w:rPr>
+  </w:style>
+  <w:style w:type="character" w:customStyle="1" w:styleId="TitleChar">
     <w:name w:val="Title Char"/>
     <w:basedOn w:val="DefaultParagraphFont"/>
     <w:link w:val="Title"/>
     <w:uiPriority w:val="10"/>
     <w:rPr>
-      <w:rFonts w:asciiTheme="majorHAnsi" w:hAnsiTheme="majorHAnsi" w:eastAsiaTheme="majorEastAsia" w:cstheme="majorBidi"/>
+      <w:rFonts w:asciiTheme="majorHAnsi" w:eastAsiaTheme="majorEastAsia" w:hAnsiTheme="majorHAnsi" w:cstheme="majorBidi"/>
       <w:spacing w:val="-10"/>
       <w:kern w:val="28"/>
       <w:sz w:val="56"/>
@@ -1505,14 +1423,14 @@
       <w:contextualSpacing/>
     </w:pPr>
     <w:rPr>
-      <w:rFonts w:asciiTheme="majorHAnsi" w:hAnsiTheme="majorHAnsi" w:eastAsiaTheme="majorEastAsia" w:cstheme="majorBidi"/>
+      <w:rFonts w:asciiTheme="majorHAnsi" w:eastAsiaTheme="majorEastAsia" w:hAnsiTheme="majorHAnsi" w:cstheme="majorBidi"/>
       <w:spacing w:val="-10"/>
       <w:kern w:val="28"/>
       <w:sz w:val="56"/>
       <w:szCs w:val="56"/>
     </w:rPr>
   </w:style>
-  <w:style w:type="character" w:styleId="SubtitleChar" w:customStyle="1">
+  <w:style w:type="character" w:customStyle="1" w:styleId="SubtitleChar">
     <w:name w:val="Subtitle Char"/>
     <w:basedOn w:val="DefaultParagraphFont"/>
     <w:link w:val="Subtitle"/>
@@ -1556,7 +1474,7 @@
       <w:color w:val="0F4761" w:themeColor="accent1" w:themeShade="BF"/>
     </w:rPr>
   </w:style>
-  <w:style w:type="character" w:styleId="QuoteChar" w:customStyle="1">
+  <w:style w:type="character" w:customStyle="1" w:styleId="QuoteChar">
     <w:name w:val="Quote Char"/>
     <w:basedOn w:val="DefaultParagraphFont"/>
     <w:link w:val="Quote"/>
@@ -1584,7 +1502,7 @@
       <w:color w:val="404040" w:themeColor="text1" w:themeTint="BF"/>
     </w:rPr>
   </w:style>
-  <w:style w:type="character" w:styleId="IntenseQuoteChar" w:customStyle="1">
+  <w:style w:type="character" w:customStyle="1" w:styleId="IntenseQuoteChar">
     <w:name w:val="Intense Quote Char"/>
     <w:basedOn w:val="DefaultParagraphFont"/>
     <w:link w:val="IntenseQuote"/>
@@ -1604,8 +1522,8 @@
     <w:qFormat/>
     <w:pPr>
       <w:pBdr>
-        <w:top w:val="single" w:color="0F4761" w:themeColor="accent1" w:themeShade="BF" w:sz="4" w:space="10"/>
-        <w:bottom w:val="single" w:color="0F4761" w:themeColor="accent1" w:themeShade="BF" w:sz="4" w:space="10"/>
+        <w:top w:val="single" w:sz="4" w:space="10" w:color="0F4761" w:themeColor="accent1" w:themeShade="BF"/>
+        <w:bottom w:val="single" w:sz="4" w:space="10" w:color="0F4761" w:themeColor="accent1" w:themeShade="BF"/>
       </w:pBdr>
       <w:spacing w:before="360" w:after="360"/>
       <w:ind w:left="864" w:right="864"/>
@@ -1630,21 +1548,21 @@
       <w:spacing w:val="5"/>
     </w:rPr>
   </w:style>
-  <w:style xmlns:w14="http://schemas.microsoft.com/office/word/2010/wordml" xmlns:mc="http://schemas.openxmlformats.org/markup-compatibility/2006" xmlns:w="http://schemas.openxmlformats.org/wordprocessingml/2006/main" w:type="paragraph" w:styleId="ListParagraph" mc:Ignorable="w14">
-    <w:name xmlns:w="http://schemas.openxmlformats.org/wordprocessingml/2006/main" w:val="List Paragraph"/>
-    <w:basedOn xmlns:w="http://schemas.openxmlformats.org/wordprocessingml/2006/main" w:val="Normal"/>
-    <w:uiPriority xmlns:w="http://schemas.openxmlformats.org/wordprocessingml/2006/main" w:val="34"/>
-    <w:qFormat xmlns:w="http://schemas.openxmlformats.org/wordprocessingml/2006/main"/>
-    <w:pPr xmlns:w="http://schemas.openxmlformats.org/wordprocessingml/2006/main">
-      <w:ind xmlns:w="http://schemas.openxmlformats.org/wordprocessingml/2006/main" w:left="720"/>
-      <w:contextualSpacing xmlns:w="http://schemas.openxmlformats.org/wordprocessingml/2006/main"/>
+  <w:style w:type="paragraph" w:styleId="ListParagraph">
+    <w:name w:val="List Paragraph"/>
+    <w:basedOn w:val="Normal"/>
+    <w:uiPriority w:val="34"/>
+    <w:qFormat/>
+    <w:pPr>
+      <w:ind w:left="720"/>
+      <w:contextualSpacing/>
     </w:pPr>
   </w:style>
 </w:styles>
 </file>
 
 <file path=word/theme/theme1.xml><?xml version="1.0" encoding="utf-8"?>
-<a:theme xmlns:thm15="http://schemas.microsoft.com/office/thememl/2012/main" xmlns:a="http://schemas.openxmlformats.org/drawingml/2006/main" name="Office Theme">
+<a:theme xmlns:a="http://schemas.openxmlformats.org/drawingml/2006/main" name="Office Theme">
   <a:themeElements>
     <a:clrScheme name="Office">
       <a:dk1>

</xml_diff>